<commit_message>
Final Update Going Home
</commit_message>
<xml_diff>
--- a/Sheet 5/Seminar_Sheet_5.docx
+++ b/Sheet 5/Seminar_Sheet_5.docx
@@ -12,7 +12,47 @@
     </w:p>
     <w:p>
       <w:r>
-        <w:t>We have considered how inheritance, classes, structs and general data behave in C++. This seminar sheet is a culmination of all the past weeks of work undertaken. Combining elements form each to be able to create a complex system, that is common in a number of games. In previous worksheets we looked at items, and actors and components and how they function in unreal engine. The aim of this work sheet is to create an inventory system to store, manage and handle objects and items in the game world. You will need to consider how your game will handle items and the plyaer owning them. Are items unique, can they only spawn once, and never again. Can you have stacks? You may want to design a simple inheritance hierarchy for the items in your game. You may want to consider whether to type them with enums instead. You can choose to implement this seminar sheet in either blueprint, C++ or both.</w:t>
+        <w:t xml:space="preserve">We have considered how inheritance, classes, </w:t>
+      </w:r>
+      <w:proofErr w:type="spellStart"/>
+      <w:r>
+        <w:t>structs</w:t>
+      </w:r>
+      <w:proofErr w:type="spellEnd"/>
+      <w:r>
+        <w:t xml:space="preserve"> and general data behave in C++. This seminar sheet is a culmination of all the past weeks of work undertaken. Combining elements form each to be able to create a complex </w:t>
+      </w:r>
+      <w:proofErr w:type="gramStart"/>
+      <w:r>
+        <w:t>system, that</w:t>
+      </w:r>
+      <w:proofErr w:type="gramEnd"/>
+      <w:r>
+        <w:t xml:space="preserve"> is common in a number of games. In previous worksheets we looked at items, and actors and components and how they function in unreal engine. The aim of this work sheet is to create an inventory system to store, manage and handle objects and items in the game world. You will need to consider how your game will handle items and the </w:t>
+      </w:r>
+      <w:proofErr w:type="spellStart"/>
+      <w:r>
+        <w:t>plyaer</w:t>
+      </w:r>
+      <w:proofErr w:type="spellEnd"/>
+      <w:r>
+        <w:t xml:space="preserve"> owning them. Are items unique, can they only spawn once, and never </w:t>
+      </w:r>
+      <w:proofErr w:type="gramStart"/>
+      <w:r>
+        <w:t>again.</w:t>
+      </w:r>
+      <w:proofErr w:type="gramEnd"/>
+      <w:r>
+        <w:t xml:space="preserve"> Can you have stacks? You may want to design a simple inheritance hierarchy for the items in your game. You may want to consider whether to type them with </w:t>
+      </w:r>
+      <w:proofErr w:type="spellStart"/>
+      <w:r>
+        <w:t>enums</w:t>
+      </w:r>
+      <w:proofErr w:type="spellEnd"/>
+      <w:r>
+        <w:t xml:space="preserve"> instead. You can choose to implement this seminar sheet in either blueprint, C++ or both.</w:t>
       </w:r>
     </w:p>
     <w:p>
@@ -38,7 +78,15 @@
     </w:p>
     <w:p>
       <w:r>
-        <w:t>The Crafting Items has no childern since its very much just various different types with no addition variables or functions since another component should handle them</w:t>
+        <w:t xml:space="preserve">The Crafting Items has no </w:t>
+      </w:r>
+      <w:proofErr w:type="spellStart"/>
+      <w:r>
+        <w:t>childern</w:t>
+      </w:r>
+      <w:proofErr w:type="spellEnd"/>
+      <w:r>
+        <w:t xml:space="preserve"> since its very much just various different types with no addition variables or functions since another component should handle them</w:t>
       </w:r>
       <w:r>
         <w:pict>
@@ -82,7 +130,23 @@
         <w:pStyle w:val="Subtitle"/>
       </w:pPr>
       <w:r>
-        <w:t>Implement and create multiple items that can be picked up and collected by the player. Place them in the world, and allow the player to run over and collect them. (Do not worry about storing them yet). You may want to have them randomly spawn in your game level, or you may want to place them. You may want to create an item spawner, consider how a designer might interact with this. (You may want to seek inspiration from DND or RogueLikes etc.)</w:t>
+        <w:t xml:space="preserve">Implement and create multiple items that can be picked up and collected by the player. Place them in the world, and allow the player to run over and collect them. (Do not worry about storing them yet). You may want to have them randomly spawn in your game level, or you may want to place them. You may want to create an item </w:t>
+      </w:r>
+      <w:proofErr w:type="spellStart"/>
+      <w:r>
+        <w:t>spawner</w:t>
+      </w:r>
+      <w:proofErr w:type="spellEnd"/>
+      <w:r>
+        <w:t xml:space="preserve">, consider how a designer might interact with this. (You may want to seek inspiration from DND or </w:t>
+      </w:r>
+      <w:proofErr w:type="spellStart"/>
+      <w:r>
+        <w:t>RogueLikes</w:t>
+      </w:r>
+      <w:proofErr w:type="spellEnd"/>
+      <w:r>
+        <w:t xml:space="preserve"> etc.)</w:t>
       </w:r>
     </w:p>
     <w:p>
@@ -245,7 +309,17 @@
         <w:pStyle w:val="Subtitle"/>
       </w:pPr>
       <w:r>
-        <w:t>Design the Inventory system in UML, present a ﬂow diagram for show casing how you for see your API being called. Create an inventory system. This is required to store the item and it’s current quantity. Design and implement an API to deal with adding and removing items, etc. Justify the various functions you may need. Consider how your player class / player controller may want to interface with this system. Hint: Research a simple Inventory system, and consider how t</w:t>
+        <w:t xml:space="preserve">Design the Inventory system in UML, present a ﬂow diagram for show casing how you for see your API being called. Create an inventory system. This is required to store the item and </w:t>
+      </w:r>
+      <w:proofErr w:type="spellStart"/>
+      <w:proofErr w:type="gramStart"/>
+      <w:r>
+        <w:t>it’s</w:t>
+      </w:r>
+      <w:proofErr w:type="spellEnd"/>
+      <w:proofErr w:type="gramEnd"/>
+      <w:r>
+        <w:t xml:space="preserve"> current quantity. Design and implement an API to deal with adding and removing items, etc. Justify the various functions you may need. Consider how your player class / player controller may want to interface with this system. Hint: Research a simple Inventory system, and consider how t</w:t>
       </w:r>
       <w:r>
         <w:t>his can inform your API design.</w:t>
@@ -253,7 +327,15 @@
     </w:p>
     <w:p>
       <w:r>
-        <w:t>Taking a look at a simple inventory system, way of representing a basic stack as a struct and then plugging that into the Inventory, from there the interaction the Inventory system would be done via the player controller and possibly the UI</w:t>
+        <w:t xml:space="preserve">Taking a look at a simple inventory system, way of representing a basic stack as a </w:t>
+      </w:r>
+      <w:proofErr w:type="spellStart"/>
+      <w:r>
+        <w:t>struct</w:t>
+      </w:r>
+      <w:proofErr w:type="spellEnd"/>
+      <w:r>
+        <w:t xml:space="preserve"> and then plugging that into the Inventory, from there the interaction the Inventory system would be done via the player controller and possibly the UI</w:t>
       </w:r>
     </w:p>
     <w:p>
@@ -272,8 +354,13 @@
     </w:p>
     <w:p>
       <w:r>
-        <w:t>Implementing the Basic Struct</w:t>
-      </w:r>
+        <w:t xml:space="preserve">Implementing the Basic </w:t>
+      </w:r>
+      <w:proofErr w:type="spellStart"/>
+      <w:r>
+        <w:t>Struct</w:t>
+      </w:r>
+      <w:proofErr w:type="spellEnd"/>
       <w:r>
         <w:t xml:space="preserve"> based on the UML</w:t>
       </w:r>
@@ -323,7 +410,15 @@
     </w:p>
     <w:p>
       <w:r>
-        <w:t>Implementing the InventoryComponent Add Item Function</w:t>
+        <w:t xml:space="preserve">Implementing the </w:t>
+      </w:r>
+      <w:proofErr w:type="spellStart"/>
+      <w:r>
+        <w:t>InventoryComponent</w:t>
+      </w:r>
+      <w:proofErr w:type="spellEnd"/>
+      <w:r>
+        <w:t xml:space="preserve"> Add Item Function</w:t>
       </w:r>
     </w:p>
     <w:p>
@@ -376,7 +471,15 @@
     </w:p>
     <w:p>
       <w:r>
-        <w:t>Attaching the InventoryComponent to the Player Character</w:t>
+        <w:t xml:space="preserve">Attaching the </w:t>
+      </w:r>
+      <w:proofErr w:type="spellStart"/>
+      <w:r>
+        <w:t>InventoryComponent</w:t>
+      </w:r>
+      <w:proofErr w:type="spellEnd"/>
+      <w:r>
+        <w:t xml:space="preserve"> to the Player Character</w:t>
       </w:r>
     </w:p>
     <w:p>
@@ -425,7 +528,15 @@
     </w:p>
     <w:p>
       <w:r>
-        <w:t>Now basic pickups are implemented, simple test to see if by picking them up they can all appear in their stacks.</w:t>
+        <w:t xml:space="preserve">Now basic pickups are implemented, simple test to see if by picking them up they </w:t>
+      </w:r>
+      <w:proofErr w:type="gramStart"/>
+      <w:r>
+        <w:t>can all</w:t>
+      </w:r>
+      <w:proofErr w:type="gramEnd"/>
+      <w:r>
+        <w:t xml:space="preserve"> appear in their stacks.</w:t>
       </w:r>
     </w:p>
     <w:p>
@@ -514,7 +625,17 @@
     </w:p>
     <w:p>
       <w:r>
-        <w:t xml:space="preserve">With that test working and the remaining items also get correctly placed, time to test multiple stacks of an item, the Add Item function already should handle this so its just a matter of starting off with a </w:t>
+        <w:t xml:space="preserve">With that test working and the remaining items also get correctly placed, time to test multiple stacks of an item, the Add Item function already should handle this so </w:t>
+      </w:r>
+      <w:proofErr w:type="spellStart"/>
+      <w:proofErr w:type="gramStart"/>
+      <w:r>
+        <w:t>its</w:t>
+      </w:r>
+      <w:proofErr w:type="spellEnd"/>
+      <w:proofErr w:type="gramEnd"/>
+      <w:r>
+        <w:t xml:space="preserve"> just a matter of starting off with a </w:t>
       </w:r>
       <w:r>
         <w:lastRenderedPageBreak/>
@@ -642,8 +763,6 @@
       <w:r>
         <w:t>Knowing that Problem 5 is about UI my UI intends to just display the items and a means of removing them. Ignore the other parts of problem 5 that I’ll do once I reach that point</w:t>
       </w:r>
-      <w:bookmarkStart w:id="0" w:name="_GoBack"/>
-      <w:bookmarkEnd w:id="0"/>
     </w:p>
     <w:p>
       <w:r>
@@ -652,7 +771,15 @@
     </w:p>
     <w:p>
       <w:r>
-        <w:t>The best way going forward is to operate with a Text Based UI system but something clean but informative (Nier Automata is a good example)</w:t>
+        <w:t>The best way going forward is to operate with a Text Based UI system but something clean but informative (</w:t>
+      </w:r>
+      <w:proofErr w:type="spellStart"/>
+      <w:r>
+        <w:t>Nier</w:t>
+      </w:r>
+      <w:proofErr w:type="spellEnd"/>
+      <w:r>
+        <w:t xml:space="preserve"> Automata is a good example)</w:t>
       </w:r>
     </w:p>
     <w:p>
@@ -753,7 +880,15 @@
     </w:p>
     <w:p>
       <w:r>
-        <w:t>The InventoryHUD handling the showing and hiding of the UI Widgets</w:t>
+        <w:t xml:space="preserve">The </w:t>
+      </w:r>
+      <w:proofErr w:type="spellStart"/>
+      <w:r>
+        <w:t>InventoryHUD</w:t>
+      </w:r>
+      <w:proofErr w:type="spellEnd"/>
+      <w:r>
+        <w:t xml:space="preserve"> handling the showing and hiding of the UI Widgets</w:t>
       </w:r>
     </w:p>
     <w:p>
@@ -835,9 +970,11 @@
       </w:r>
     </w:p>
     <w:p>
+      <w:proofErr w:type="spellStart"/>
       <w:r>
         <w:t>ToggleInventory</w:t>
       </w:r>
+      <w:proofErr w:type="spellEnd"/>
     </w:p>
     <w:p>
       <w:r>
@@ -879,9 +1016,11 @@
       </w:r>
     </w:p>
     <w:p>
+      <w:proofErr w:type="spellStart"/>
       <w:r>
         <w:t>ShowInventory</w:t>
       </w:r>
+      <w:proofErr w:type="spellEnd"/>
     </w:p>
     <w:p>
       <w:r>
@@ -929,9 +1068,11 @@
       </w:r>
     </w:p>
     <w:p>
+      <w:proofErr w:type="spellStart"/>
       <w:r>
         <w:t>HideInventory</w:t>
       </w:r>
+      <w:proofErr w:type="spellEnd"/>
     </w:p>
     <w:p>
       <w:r>
@@ -973,8 +1114,13 @@
       </w:r>
     </w:p>
     <w:p>
-      <w:r>
-        <w:t>PlayerController’s Input Handler</w:t>
+      <w:proofErr w:type="spellStart"/>
+      <w:r>
+        <w:t>PlayerController’s</w:t>
+      </w:r>
+      <w:proofErr w:type="spellEnd"/>
+      <w:r>
+        <w:t xml:space="preserve"> Input Handler</w:t>
       </w:r>
     </w:p>
     <w:p>
@@ -1062,8 +1208,13 @@
     </w:p>
     <w:p>
       <w:r>
-        <w:t>Bindings are set up for the EntryWidget</w:t>
-      </w:r>
+        <w:t xml:space="preserve">Bindings are set up for the </w:t>
+      </w:r>
+      <w:proofErr w:type="spellStart"/>
+      <w:r>
+        <w:t>EntryWidget</w:t>
+      </w:r>
+      <w:proofErr w:type="spellEnd"/>
     </w:p>
     <w:p>
       <w:r>
@@ -1168,7 +1319,15 @@
     <w:p/>
     <w:p>
       <w:r>
-        <w:t>Using the ListView Widget it should turn out like this</w:t>
+        <w:t xml:space="preserve">Using the </w:t>
+      </w:r>
+      <w:proofErr w:type="spellStart"/>
+      <w:r>
+        <w:t>ListView</w:t>
+      </w:r>
+      <w:proofErr w:type="spellEnd"/>
+      <w:r>
+        <w:t xml:space="preserve"> Widget it should turn out like this</w:t>
       </w:r>
     </w:p>
     <w:p>
@@ -1261,7 +1420,15 @@
     </w:p>
     <w:p>
       <w:r>
-        <w:t>Some small investigation I should update the list when making the inventory UI visible so now atleast I can see 5 slots like I should, the name and stack numbers are not working though</w:t>
+        <w:t xml:space="preserve">Some small investigation I should update the list when making the inventory UI visible so now </w:t>
+      </w:r>
+      <w:proofErr w:type="spellStart"/>
+      <w:r>
+        <w:t>atleast</w:t>
+      </w:r>
+      <w:proofErr w:type="spellEnd"/>
+      <w:r>
+        <w:t xml:space="preserve"> I can see 5 slots like I should, the name and stack numbers are not working though</w:t>
       </w:r>
     </w:p>
     <w:p>
@@ -1355,7 +1522,15 @@
     </w:p>
     <w:p>
       <w:r>
-        <w:t>With much research and experimentation I’ve solved the problem, my understanding of listview and entry widgets was wrong and I jumped a step. Time to explain…</w:t>
+        <w:t xml:space="preserve">With much research and experimentation I’ve solved the problem, my understanding of </w:t>
+      </w:r>
+      <w:proofErr w:type="spellStart"/>
+      <w:r>
+        <w:t>listview</w:t>
+      </w:r>
+      <w:proofErr w:type="spellEnd"/>
+      <w:r>
+        <w:t xml:space="preserve"> and entry widgets was wrong and I jumped a step. Time to explain…</w:t>
       </w:r>
     </w:p>
     <w:p>
@@ -1819,14 +1994,196 @@
     </w:p>
     <w:p>
       <w:r>
-        <w:t>Picking up items correctly display the stacks. With this understood it would be the same process if I wanted to do UI elements, but for now I’ll leave that lone</w:t>
-      </w:r>
-    </w:p>
-    <w:p/>
-    <w:p/>
-    <w:p/>
-    <w:p/>
-    <w:p/>
+        <w:t xml:space="preserve">Picking up items correctly display the stacks. With this understood it would be the same process if I wanted to do UI elements, but for now I’ll leave that </w:t>
+      </w:r>
+      <w:r>
+        <w:t>a</w:t>
+      </w:r>
+      <w:r>
+        <w:t>lone</w:t>
+      </w:r>
+    </w:p>
+    <w:p>
+      <w:r>
+        <w:br w:type="page"/>
+      </w:r>
+    </w:p>
+    <w:p>
+      <w:r>
+        <w:lastRenderedPageBreak/>
+        <w:t>Now I got a UI I need to add remove functionality</w:t>
+      </w:r>
+    </w:p>
+    <w:p>
+      <w:r>
+        <w:t xml:space="preserve">Starting with editing the entry widget to include a remove button, </w:t>
+      </w:r>
+    </w:p>
+    <w:p>
+      <w:r>
+        <w:drawing>
+          <wp:inline distT="0" distB="0" distL="0" distR="0" wp14:anchorId="01458EC2" wp14:editId="7570AF72">
+            <wp:extent cx="4458322" cy="552527"/>
+            <wp:effectExtent l="0" t="0" r="0" b="0"/>
+            <wp:docPr id="38" name="Picture 38"/>
+            <wp:cNvGraphicFramePr>
+              <a:graphicFrameLocks xmlns:a="http://schemas.openxmlformats.org/drawingml/2006/main" noChangeAspect="1"/>
+            </wp:cNvGraphicFramePr>
+            <a:graphic xmlns:a="http://schemas.openxmlformats.org/drawingml/2006/main">
+              <a:graphicData uri="http://schemas.openxmlformats.org/drawingml/2006/picture">
+                <pic:pic xmlns:pic="http://schemas.openxmlformats.org/drawingml/2006/picture">
+                  <pic:nvPicPr>
+                    <pic:cNvPr id="1" name=""/>
+                    <pic:cNvPicPr/>
+                  </pic:nvPicPr>
+                  <pic:blipFill>
+                    <a:blip r:embed="rId40"/>
+                    <a:stretch>
+                      <a:fillRect/>
+                    </a:stretch>
+                  </pic:blipFill>
+                  <pic:spPr>
+                    <a:xfrm>
+                      <a:off x="0" y="0"/>
+                      <a:ext cx="4458322" cy="552527"/>
+                    </a:xfrm>
+                    <a:prstGeom prst="rect">
+                      <a:avLst/>
+                    </a:prstGeom>
+                  </pic:spPr>
+                </pic:pic>
+              </a:graphicData>
+            </a:graphic>
+          </wp:inline>
+        </w:drawing>
+      </w:r>
+    </w:p>
+    <w:p>
+      <w:r>
+        <w:t>My</w:t>
+      </w:r>
+      <w:r>
+        <w:t xml:space="preserve"> old remove function in the inventory component didn’t consider the need to remove an item with the possibility there being multiple stacks for that, so I also changed the object sent through into the widget being the Item Stack </w:t>
+      </w:r>
+      <w:proofErr w:type="spellStart"/>
+      <w:r>
+        <w:t>Struct</w:t>
+      </w:r>
+      <w:proofErr w:type="spellEnd"/>
+      <w:r>
+        <w:t xml:space="preserve"> and included the index of each stack in the </w:t>
+      </w:r>
+      <w:proofErr w:type="spellStart"/>
+      <w:r>
+        <w:t>struct</w:t>
+      </w:r>
+      <w:proofErr w:type="spellEnd"/>
+      <w:r>
+        <w:t>.</w:t>
+      </w:r>
+    </w:p>
+    <w:p>
+      <w:r>
+        <w:t>A basic bind on the remove button that calls the remove item function on the inventory component (I also added an update Inventory UI call at the end of the remove item method)</w:t>
+      </w:r>
+    </w:p>
+    <w:p>
+      <w:r>
+        <w:drawing>
+          <wp:inline distT="0" distB="0" distL="0" distR="0" wp14:anchorId="63AC1C15" wp14:editId="095B0A71">
+            <wp:extent cx="5731510" cy="1238885"/>
+            <wp:effectExtent l="0" t="0" r="2540" b="0"/>
+            <wp:docPr id="39" name="Picture 39"/>
+            <wp:cNvGraphicFramePr>
+              <a:graphicFrameLocks xmlns:a="http://schemas.openxmlformats.org/drawingml/2006/main" noChangeAspect="1"/>
+            </wp:cNvGraphicFramePr>
+            <a:graphic xmlns:a="http://schemas.openxmlformats.org/drawingml/2006/main">
+              <a:graphicData uri="http://schemas.openxmlformats.org/drawingml/2006/picture">
+                <pic:pic xmlns:pic="http://schemas.openxmlformats.org/drawingml/2006/picture">
+                  <pic:nvPicPr>
+                    <pic:cNvPr id="1" name=""/>
+                    <pic:cNvPicPr/>
+                  </pic:nvPicPr>
+                  <pic:blipFill>
+                    <a:blip r:embed="rId41"/>
+                    <a:stretch>
+                      <a:fillRect/>
+                    </a:stretch>
+                  </pic:blipFill>
+                  <pic:spPr>
+                    <a:xfrm>
+                      <a:off x="0" y="0"/>
+                      <a:ext cx="5731510" cy="1238885"/>
+                    </a:xfrm>
+                    <a:prstGeom prst="rect">
+                      <a:avLst/>
+                    </a:prstGeom>
+                  </pic:spPr>
+                </pic:pic>
+              </a:graphicData>
+            </a:graphic>
+          </wp:inline>
+        </w:drawing>
+      </w:r>
+    </w:p>
+    <w:p>
+      <w:r>
+        <w:t>The Remove function as shows</w:t>
+      </w:r>
+    </w:p>
+    <w:p>
+      <w:r>
+        <w:drawing>
+          <wp:inline distT="0" distB="0" distL="0" distR="0" wp14:anchorId="340A0081" wp14:editId="34CCC8FD">
+            <wp:extent cx="5731510" cy="1018540"/>
+            <wp:effectExtent l="0" t="0" r="2540" b="0"/>
+            <wp:docPr id="40" name="Picture 40"/>
+            <wp:cNvGraphicFramePr>
+              <a:graphicFrameLocks xmlns:a="http://schemas.openxmlformats.org/drawingml/2006/main" noChangeAspect="1"/>
+            </wp:cNvGraphicFramePr>
+            <a:graphic xmlns:a="http://schemas.openxmlformats.org/drawingml/2006/main">
+              <a:graphicData uri="http://schemas.openxmlformats.org/drawingml/2006/picture">
+                <pic:pic xmlns:pic="http://schemas.openxmlformats.org/drawingml/2006/picture">
+                  <pic:nvPicPr>
+                    <pic:cNvPr id="1" name=""/>
+                    <pic:cNvPicPr/>
+                  </pic:nvPicPr>
+                  <pic:blipFill>
+                    <a:blip r:embed="rId42"/>
+                    <a:stretch>
+                      <a:fillRect/>
+                    </a:stretch>
+                  </pic:blipFill>
+                  <pic:spPr>
+                    <a:xfrm>
+                      <a:off x="0" y="0"/>
+                      <a:ext cx="5731510" cy="1018540"/>
+                    </a:xfrm>
+                    <a:prstGeom prst="rect">
+                      <a:avLst/>
+                    </a:prstGeom>
+                  </pic:spPr>
+                </pic:pic>
+              </a:graphicData>
+            </a:graphic>
+          </wp:inline>
+        </w:drawing>
+      </w:r>
+    </w:p>
+    <w:p>
+      <w:r>
+        <w:t>It checks for the first stack it can find and remove the names (update mentioning that the item stack now includes its index in the array is shown here).</w:t>
+      </w:r>
+    </w:p>
+    <w:p>
+      <w:r>
+        <w:t>If the remove item empties the stack the stack is then removed</w:t>
+      </w:r>
+    </w:p>
+    <w:p>
+      <w:bookmarkStart w:id="0" w:name="_GoBack"/>
+      <w:bookmarkEnd w:id="0"/>
+    </w:p>
     <w:p>
       <w:pPr>
         <w:pStyle w:val="Heading2"/>
@@ -1862,7 +2219,23 @@
         <w:pStyle w:val="Subtitle"/>
       </w:pPr>
       <w:r>
-        <w:t>Consider how you could design a simple UI to display your Inventory. What simple functionality can you provide to the elements in this UI. Drop items, merge stacks, split stacks.</w:t>
+        <w:t xml:space="preserve">Consider how you could design a simple UI to display your Inventory. What simple functionality can you provide to the elements in this </w:t>
+      </w:r>
+      <w:proofErr w:type="gramStart"/>
+      <w:r>
+        <w:t>UI.</w:t>
+      </w:r>
+      <w:proofErr w:type="gramEnd"/>
+      <w:r>
+        <w:t xml:space="preserve"> Drop items, merge stacks, </w:t>
+      </w:r>
+      <w:proofErr w:type="gramStart"/>
+      <w:r>
+        <w:t>split</w:t>
+      </w:r>
+      <w:proofErr w:type="gramEnd"/>
+      <w:r>
+        <w:t xml:space="preserve"> stacks.</w:t>
       </w:r>
     </w:p>
     <w:sectPr>

</xml_diff>